<commit_message>
add dataframe in base_config containing details of monkey pair dominance
</commit_message>
<xml_diff>
--- a/monkey_ratings/social-gaze_monkey-pair-dominance_odm.docx
+++ b/monkey_ratings/social-gaze_monkey-pair-dominance_odm.docx
@@ -15,13 +15,15 @@
         <w:tblLook w:val="04A0" w:firstRow="1" w:lastRow="0" w:firstColumn="1" w:lastColumn="0" w:noHBand="0" w:noVBand="1"/>
       </w:tblPr>
       <w:tblGrid>
-        <w:gridCol w:w="4675"/>
-        <w:gridCol w:w="4675"/>
+        <w:gridCol w:w="2707"/>
+        <w:gridCol w:w="2707"/>
+        <w:gridCol w:w="1968"/>
+        <w:gridCol w:w="1968"/>
       </w:tblGrid>
       <w:tr>
         <w:tc>
           <w:tcPr>
-            <w:tcW w:w="4675" w:type="dxa"/>
+            <w:tcW w:w="2707" w:type="dxa"/>
           </w:tcPr>
           <w:p>
             <w:pPr>
@@ -44,7 +46,7 @@
         </w:tc>
         <w:tc>
           <w:tcPr>
-            <w:tcW w:w="4675" w:type="dxa"/>
+            <w:tcW w:w="2707" w:type="dxa"/>
           </w:tcPr>
           <w:p>
             <w:pPr>
@@ -61,7 +63,53 @@
                 <w:bCs/>
                 <w:u w:val="single"/>
               </w:rPr>
-              <w:t>Dominant Individual</w:t>
+              <w:t>Olga</w:t>
+            </w:r>
+          </w:p>
+        </w:tc>
+        <w:tc>
+          <w:tcPr>
+            <w:tcW w:w="1968" w:type="dxa"/>
+          </w:tcPr>
+          <w:p>
+            <w:pPr>
+              <w:jc w:val="center"/>
+              <w:rPr>
+                <w:b/>
+                <w:bCs/>
+                <w:u w:val="single"/>
+              </w:rPr>
+            </w:pPr>
+            <w:r>
+              <w:rPr>
+                <w:b/>
+                <w:bCs/>
+                <w:u w:val="single"/>
+              </w:rPr>
+              <w:t>Siqi</w:t>
+            </w:r>
+          </w:p>
+        </w:tc>
+        <w:tc>
+          <w:tcPr>
+            <w:tcW w:w="1968" w:type="dxa"/>
+          </w:tcPr>
+          <w:p>
+            <w:pPr>
+              <w:jc w:val="center"/>
+              <w:rPr>
+                <w:b/>
+                <w:bCs/>
+                <w:u w:val="single"/>
+              </w:rPr>
+            </w:pPr>
+            <w:r>
+              <w:rPr>
+                <w:b/>
+                <w:bCs/>
+                <w:u w:val="single"/>
+              </w:rPr>
+              <w:t>Amrita</w:t>
             </w:r>
           </w:p>
         </w:tc>
@@ -69,7 +117,7 @@
       <w:tr>
         <w:tc>
           <w:tcPr>
-            <w:tcW w:w="4675" w:type="dxa"/>
+            <w:tcW w:w="2707" w:type="dxa"/>
           </w:tcPr>
           <w:p>
             <w:r>
@@ -79,7 +127,27 @@
         </w:tc>
         <w:tc>
           <w:tcPr>
-            <w:tcW w:w="4675" w:type="dxa"/>
+            <w:tcW w:w="2707" w:type="dxa"/>
+          </w:tcPr>
+          <w:p>
+            <w:r>
+              <w:t>Kuro</w:t>
+            </w:r>
+          </w:p>
+        </w:tc>
+        <w:tc>
+          <w:tcPr>
+            <w:tcW w:w="1968" w:type="dxa"/>
+          </w:tcPr>
+          <w:p>
+            <w:r>
+              <w:t>Kuro</w:t>
+            </w:r>
+          </w:p>
+        </w:tc>
+        <w:tc>
+          <w:tcPr>
+            <w:tcW w:w="1968" w:type="dxa"/>
           </w:tcPr>
           <w:p>
             <w:r>
@@ -91,7 +159,7 @@
       <w:tr>
         <w:tc>
           <w:tcPr>
-            <w:tcW w:w="4675" w:type="dxa"/>
+            <w:tcW w:w="2707" w:type="dxa"/>
           </w:tcPr>
           <w:p>
             <w:r>
@@ -101,11 +169,31 @@
         </w:tc>
         <w:tc>
           <w:tcPr>
-            <w:tcW w:w="4675" w:type="dxa"/>
+            <w:tcW w:w="2707" w:type="dxa"/>
           </w:tcPr>
           <w:p>
             <w:r>
               <w:t xml:space="preserve">Kuro </w:t>
+            </w:r>
+          </w:p>
+        </w:tc>
+        <w:tc>
+          <w:tcPr>
+            <w:tcW w:w="1968" w:type="dxa"/>
+          </w:tcPr>
+          <w:p>
+            <w:r>
+              <w:t>Kuro</w:t>
+            </w:r>
+          </w:p>
+        </w:tc>
+        <w:tc>
+          <w:tcPr>
+            <w:tcW w:w="1968" w:type="dxa"/>
+          </w:tcPr>
+          <w:p>
+            <w:r>
+              <w:t>Lynch</w:t>
             </w:r>
           </w:p>
         </w:tc>
@@ -113,7 +201,7 @@
       <w:tr>
         <w:tc>
           <w:tcPr>
-            <w:tcW w:w="4675" w:type="dxa"/>
+            <w:tcW w:w="2707" w:type="dxa"/>
           </w:tcPr>
           <w:p>
             <w:r>
@@ -123,11 +211,31 @@
         </w:tc>
         <w:tc>
           <w:tcPr>
-            <w:tcW w:w="4675" w:type="dxa"/>
+            <w:tcW w:w="2707" w:type="dxa"/>
           </w:tcPr>
           <w:p>
             <w:r>
               <w:t xml:space="preserve">Hitch </w:t>
+            </w:r>
+          </w:p>
+        </w:tc>
+        <w:tc>
+          <w:tcPr>
+            <w:tcW w:w="1968" w:type="dxa"/>
+          </w:tcPr>
+          <w:p>
+            <w:r>
+              <w:t>Hitch</w:t>
+            </w:r>
+          </w:p>
+        </w:tc>
+        <w:tc>
+          <w:tcPr>
+            <w:tcW w:w="1968" w:type="dxa"/>
+          </w:tcPr>
+          <w:p>
+            <w:r>
+              <w:t>Hitch</w:t>
             </w:r>
           </w:p>
         </w:tc>
@@ -135,7 +243,7 @@
       <w:tr>
         <w:tc>
           <w:tcPr>
-            <w:tcW w:w="4675" w:type="dxa"/>
+            <w:tcW w:w="2707" w:type="dxa"/>
           </w:tcPr>
           <w:p>
             <w:r>
@@ -145,11 +253,31 @@
         </w:tc>
         <w:tc>
           <w:tcPr>
-            <w:tcW w:w="4675" w:type="dxa"/>
-          </w:tcPr>
-          <w:p>
-            <w:r>
-              <w:t>Cronenberg (but not sure)</w:t>
+            <w:tcW w:w="2707" w:type="dxa"/>
+          </w:tcPr>
+          <w:p>
+            <w:r>
+              <w:t>Cronenberg</w:t>
+            </w:r>
+          </w:p>
+        </w:tc>
+        <w:tc>
+          <w:tcPr>
+            <w:tcW w:w="1968" w:type="dxa"/>
+          </w:tcPr>
+          <w:p>
+            <w:r>
+              <w:t>Cronenberg</w:t>
+            </w:r>
+          </w:p>
+        </w:tc>
+        <w:tc>
+          <w:tcPr>
+            <w:tcW w:w="1968" w:type="dxa"/>
+          </w:tcPr>
+          <w:p>
+            <w:r>
+              <w:t>Lynch</w:t>
             </w:r>
           </w:p>
         </w:tc>
@@ -157,7 +285,7 @@
       <w:tr>
         <w:tc>
           <w:tcPr>
-            <w:tcW w:w="4675" w:type="dxa"/>
+            <w:tcW w:w="2707" w:type="dxa"/>
           </w:tcPr>
           <w:p>
             <w:r>
@@ -167,7 +295,27 @@
         </w:tc>
         <w:tc>
           <w:tcPr>
-            <w:tcW w:w="4675" w:type="dxa"/>
+            <w:tcW w:w="2707" w:type="dxa"/>
+          </w:tcPr>
+          <w:p>
+            <w:r>
+              <w:t>Lynch</w:t>
+            </w:r>
+          </w:p>
+        </w:tc>
+        <w:tc>
+          <w:tcPr>
+            <w:tcW w:w="1968" w:type="dxa"/>
+          </w:tcPr>
+          <w:p>
+            <w:r>
+              <w:t>Lynch</w:t>
+            </w:r>
+          </w:p>
+        </w:tc>
+        <w:tc>
+          <w:tcPr>
+            <w:tcW w:w="1968" w:type="dxa"/>
           </w:tcPr>
           <w:p>
             <w:r>
@@ -179,7 +327,7 @@
       <w:tr>
         <w:tc>
           <w:tcPr>
-            <w:tcW w:w="4675" w:type="dxa"/>
+            <w:tcW w:w="2707" w:type="dxa"/>
           </w:tcPr>
           <w:p>
             <w:r>
@@ -189,11 +337,31 @@
         </w:tc>
         <w:tc>
           <w:tcPr>
-            <w:tcW w:w="4675" w:type="dxa"/>
+            <w:tcW w:w="2707" w:type="dxa"/>
           </w:tcPr>
           <w:p>
             <w:r>
               <w:t>Hitch</w:t>
+            </w:r>
+          </w:p>
+        </w:tc>
+        <w:tc>
+          <w:tcPr>
+            <w:tcW w:w="1968" w:type="dxa"/>
+          </w:tcPr>
+          <w:p>
+            <w:r>
+              <w:t>Hitch</w:t>
+            </w:r>
+          </w:p>
+        </w:tc>
+        <w:tc>
+          <w:tcPr>
+            <w:tcW w:w="1968" w:type="dxa"/>
+          </w:tcPr>
+          <w:p>
+            <w:r>
+              <w:t>Lynch</w:t>
             </w:r>
           </w:p>
         </w:tc>

</xml_diff>